<commit_message>
added division of tasks
</commit_message>
<xml_diff>
--- a/notes 27-mar-2023.docx
+++ b/notes 27-mar-2023.docx
@@ -459,7 +459,15 @@
         <w:rPr>
           <w:lang w:val="en-GB"/>
         </w:rPr>
-        <w:t>; Giulia</w:t>
+        <w:t xml:space="preserve">; </w:t>
+      </w:r>
+      <w:r>
+        <w:rPr>
+          <w:b/>
+          <w:bCs/>
+          <w:lang w:val="en-GB"/>
+        </w:rPr>
+        <w:t>Giulia</w:t>
       </w:r>
       <w:r>
         <w:rPr>
@@ -471,7 +479,21 @@
         <w:rPr>
           <w:lang w:val="en-GB"/>
         </w:rPr>
-        <w:t xml:space="preserve">Discussion section; we should start with this; Marissa. </w:t>
+        <w:t xml:space="preserve">Discussion section; we should start with this; </w:t>
+      </w:r>
+      <w:r>
+        <w:rPr>
+          <w:b/>
+          <w:bCs/>
+          <w:lang w:val="en-GB"/>
+        </w:rPr>
+        <w:t>Marissa</w:t>
+      </w:r>
+      <w:r>
+        <w:rPr>
+          <w:lang w:val="en-GB"/>
+        </w:rPr>
+        <w:t xml:space="preserve">. </w:t>
       </w:r>
     </w:p>
     <w:p>
@@ -650,6 +672,122 @@
           <w:lang w:val="en-GB"/>
         </w:rPr>
       </w:pPr>
+      <w:r>
+        <w:rPr>
+          <w:b/>
+          <w:bCs/>
+          <w:lang w:val="en-GB"/>
+        </w:rPr>
+        <w:t>Paula</w:t>
+      </w:r>
+      <w:r>
+        <w:rPr>
+          <w:lang w:val="en-GB"/>
+        </w:rPr>
+        <w:t>: try to implement SPADE into the VAE</w:t>
+      </w:r>
+      <w:r>
+        <w:rPr>
+          <w:lang w:val="en-GB"/>
+        </w:rPr>
+        <w:t xml:space="preserve"> -&gt; Monday</w:t>
+      </w:r>
+    </w:p>
+    <w:p>
+      <w:pPr>
+        <w:pStyle w:val="ListParagraph"/>
+        <w:numPr>
+          <w:ilvl w:val="0"/>
+          <w:numId w:val="1"/>
+        </w:numPr>
+        <w:rPr>
+          <w:lang w:val="en-GB"/>
+        </w:rPr>
+      </w:pPr>
+      <w:r>
+        <w:rPr>
+          <w:b/>
+          <w:bCs/>
+          <w:lang w:val="en-GB"/>
+        </w:rPr>
+        <w:t>Esmée</w:t>
+      </w:r>
+      <w:r>
+        <w:rPr>
+          <w:lang w:val="en-GB"/>
+        </w:rPr>
+        <w:t>: try to implement SPADE into the GAN, with segmentation masks as labels</w:t>
+      </w:r>
+      <w:r>
+        <w:rPr>
+          <w:lang w:val="en-GB"/>
+        </w:rPr>
+        <w:t xml:space="preserve"> -&gt; Monday</w:t>
+      </w:r>
+    </w:p>
+    <w:p>
+      <w:pPr>
+        <w:pStyle w:val="ListParagraph"/>
+        <w:numPr>
+          <w:ilvl w:val="0"/>
+          <w:numId w:val="1"/>
+        </w:numPr>
+        <w:rPr>
+          <w:lang w:val="en-GB"/>
+        </w:rPr>
+      </w:pPr>
+      <w:r>
+        <w:rPr>
+          <w:b/>
+          <w:bCs/>
+          <w:lang w:val="en-GB"/>
+        </w:rPr>
+        <w:t>Lars:</w:t>
+      </w:r>
+      <w:r>
+        <w:rPr>
+          <w:lang w:val="en-GB"/>
+        </w:rPr>
+        <w:t xml:space="preserve"> </w:t>
+      </w:r>
+      <w:r>
+        <w:rPr>
+          <w:lang w:val="en-GB"/>
+        </w:rPr>
+        <w:t>try GAN with only images as input, no masks</w:t>
+      </w:r>
+    </w:p>
+    <w:p>
+      <w:pPr>
+        <w:pStyle w:val="ListParagraph"/>
+        <w:numPr>
+          <w:ilvl w:val="0"/>
+          <w:numId w:val="1"/>
+        </w:numPr>
+        <w:rPr>
+          <w:lang w:val="en-GB"/>
+        </w:rPr>
+      </w:pPr>
+      <w:r>
+        <w:rPr>
+          <w:b/>
+          <w:bCs/>
+          <w:lang w:val="en-GB"/>
+        </w:rPr>
+        <w:t>Giulia</w:t>
+      </w:r>
+      <w:r>
+        <w:rPr>
+          <w:lang w:val="en-GB"/>
+        </w:rPr>
+        <w:t>: based on what Paula and Esmée did today</w:t>
+      </w:r>
+      <w:r>
+        <w:rPr>
+          <w:lang w:val="en-GB"/>
+        </w:rPr>
+        <w:t>, work on Tuesday</w:t>
+      </w:r>
     </w:p>
     <w:sectPr>
       <w:pgSz w:w="11906" w:h="16838"/>

</xml_diff>